<commit_message>
added draft version 4
</commit_message>
<xml_diff>
--- a/PFS-ICS-PRU030000_PFS_ICS_Hardware_Configuration_Report.docx
+++ b/PFS-ICS-PRU030000_PFS_ICS_Hardware_Configuration_Report.docx
@@ -16,13 +16,8 @@
         <w:pStyle w:val="Heading2"/>
         <w:jc w:val="both"/>
       </w:pPr>
-      <w:proofErr w:type="spellStart"/>
-      <w:r>
-        <w:t>DocId</w:t>
-      </w:r>
-      <w:proofErr w:type="spellEnd"/>
-      <w:r>
-        <w:t xml:space="preserve">: </w:t>
+      <w:r>
+        <w:t xml:space="preserve">DocId: </w:t>
       </w:r>
       <w:r>
         <w:t>PFS-</w:t>
@@ -49,7 +44,7 @@
         <w:t>0</w:t>
       </w:r>
       <w:r>
-        <w:t>3</w:t>
+        <w:t>4</w:t>
       </w:r>
       <w:r>
         <w:t xml:space="preserve"> </w:t>
@@ -73,13 +68,10 @@
         <w:t>2018-</w:t>
       </w:r>
       <w:r>
-        <w:t>June-</w:t>
-      </w:r>
-      <w:r>
-        <w:t>26</w:t>
-      </w:r>
-      <w:r>
-        <w:t xml:space="preserve"> (Original version: 2018-May-07)</w:t>
+        <w:t>08-23 (Original version: 2018-05</w:t>
+      </w:r>
+      <w:r>
+        <w:t>-07)</w:t>
       </w:r>
     </w:p>
     <w:p>
@@ -118,19 +110,51 @@
         <w:rPr>
           <w:b/>
         </w:rPr>
-        <w:t xml:space="preserve">current and future </w:t>
+        <w:t>planned</w:t>
       </w:r>
       <w:r>
         <w:rPr>
           <w:b/>
         </w:rPr>
+        <w:t xml:space="preserve"> </w:t>
+      </w:r>
+      <w:r>
+        <w:rPr>
+          <w:b/>
+        </w:rPr>
         <w:t>hardwar</w:t>
       </w:r>
       <w:r>
         <w:rPr>
           <w:b/>
         </w:rPr>
-        <w:t>e configuration for the PFS ICS following discussions internally within the PFS team, and between the PFS and Subaru teams over the period of April and May 2018.</w:t>
+        <w:t>e configuration</w:t>
+      </w:r>
+      <w:r>
+        <w:rPr>
+          <w:b/>
+        </w:rPr>
+        <w:t>s</w:t>
+      </w:r>
+      <w:bookmarkStart w:id="0" w:name="_GoBack"/>
+      <w:bookmarkEnd w:id="0"/>
+      <w:r>
+        <w:rPr>
+          <w:b/>
+        </w:rPr>
+        <w:t xml:space="preserve"> for the PFS ICS following discussions internally within the PFS team, and between the PFS and Subaru teams over the period of April and </w:t>
+      </w:r>
+      <w:r>
+        <w:rPr>
+          <w:b/>
+        </w:rPr>
+        <w:t>August</w:t>
+      </w:r>
+      <w:r>
+        <w:rPr>
+          <w:b/>
+        </w:rPr>
+        <w:t xml:space="preserve"> 2018.</w:t>
       </w:r>
     </w:p>
     <w:p>
@@ -215,7 +239,7 @@
               <w:rPr>
                 <w:sz w:val="20"/>
               </w:rPr>
-              <w:t>3</w:t>
+              <w:t>4</w:t>
             </w:r>
           </w:p>
         </w:tc>
@@ -251,51 +275,19 @@
               <w:rPr>
                 <w:sz w:val="20"/>
               </w:rPr>
-              <w:t xml:space="preserve">Updated figures following comments from </w:t>
+              <w:t xml:space="preserve">Updated the </w:t>
             </w:r>
             <w:r>
               <w:rPr>
                 <w:sz w:val="20"/>
               </w:rPr>
-              <w:t xml:space="preserve">E </w:t>
-            </w:r>
-            <w:proofErr w:type="spellStart"/>
-            <w:r>
-              <w:rPr>
-                <w:sz w:val="20"/>
-              </w:rPr>
-              <w:t>Kyono</w:t>
-            </w:r>
-            <w:proofErr w:type="spellEnd"/>
-            <w:r>
-              <w:rPr>
-                <w:sz w:val="20"/>
-              </w:rPr>
-              <w:t xml:space="preserve"> regarding </w:t>
+              <w:t>Sept 2018</w:t>
             </w:r>
             <w:r>
               <w:rPr>
                 <w:sz w:val="20"/>
               </w:rPr>
-              <w:t>core switch details</w:t>
-            </w:r>
-            <w:r>
-              <w:rPr>
-                <w:sz w:val="20"/>
-              </w:rPr>
-              <w:t xml:space="preserve"> </w:t>
-            </w:r>
-            <w:r>
-              <w:rPr>
-                <w:sz w:val="20"/>
-              </w:rPr>
-              <w:t xml:space="preserve">in current </w:t>
-            </w:r>
-            <w:r>
-              <w:rPr>
-                <w:sz w:val="20"/>
-              </w:rPr>
-              <w:t>configuration and NFS client instances across hosts</w:t>
+              <w:t xml:space="preserve"> configuration (fig 1) based on discussions between C Loomis and CDM</w:t>
             </w:r>
           </w:p>
         </w:tc>
@@ -315,7 +307,7 @@
               <w:rPr>
                 <w:sz w:val="20"/>
               </w:rPr>
-              <w:t>2</w:t>
+              <w:t>3</w:t>
             </w:r>
           </w:p>
         </w:tc>
@@ -351,19 +343,37 @@
               <w:rPr>
                 <w:sz w:val="20"/>
               </w:rPr>
-              <w:t>Updated target hardware configuration</w:t>
+              <w:t xml:space="preserve">Updated figures following comments from </w:t>
             </w:r>
             <w:r>
               <w:rPr>
                 <w:sz w:val="20"/>
               </w:rPr>
-              <w:t xml:space="preserve"> following comments during the ICS meeting at Taipei 2018-05-15</w:t>
+              <w:t xml:space="preserve">E Kyono regarding </w:t>
             </w:r>
             <w:r>
               <w:rPr>
                 <w:sz w:val="20"/>
               </w:rPr>
-              <w:t xml:space="preserve">. Provided new diagram representing current configuration. </w:t>
+              <w:t>core switch details</w:t>
+            </w:r>
+            <w:r>
+              <w:rPr>
+                <w:sz w:val="20"/>
+              </w:rPr>
+              <w:t xml:space="preserve"> </w:t>
+            </w:r>
+            <w:r>
+              <w:rPr>
+                <w:sz w:val="20"/>
+              </w:rPr>
+              <w:t xml:space="preserve">in current </w:t>
+            </w:r>
+            <w:r>
+              <w:rPr>
+                <w:sz w:val="20"/>
+              </w:rPr>
+              <w:t>configuration and NFS client instances across hosts</w:t>
             </w:r>
           </w:p>
         </w:tc>
@@ -386,6 +396,74 @@
               <w:rPr>
                 <w:sz w:val="20"/>
               </w:rPr>
+              <w:t>2</w:t>
+            </w:r>
+          </w:p>
+        </w:tc>
+        <w:tc>
+          <w:tcPr>
+            <w:tcW w:w="1710" w:type="dxa"/>
+          </w:tcPr>
+          <w:p>
+            <w:pPr>
+              <w:rPr>
+                <w:sz w:val="20"/>
+              </w:rPr>
+            </w:pPr>
+            <w:r>
+              <w:rPr>
+                <w:sz w:val="20"/>
+              </w:rPr>
+              <w:t>HS</w:t>
+            </w:r>
+          </w:p>
+        </w:tc>
+        <w:tc>
+          <w:tcPr>
+            <w:tcW w:w="6565" w:type="dxa"/>
+          </w:tcPr>
+          <w:p>
+            <w:pPr>
+              <w:rPr>
+                <w:sz w:val="20"/>
+              </w:rPr>
+            </w:pPr>
+            <w:r>
+              <w:rPr>
+                <w:sz w:val="20"/>
+              </w:rPr>
+              <w:t>Updated target hardware configuration</w:t>
+            </w:r>
+            <w:r>
+              <w:rPr>
+                <w:sz w:val="20"/>
+              </w:rPr>
+              <w:t xml:space="preserve"> following comments during the ICS meeting at Taipei 2018-05-15</w:t>
+            </w:r>
+            <w:r>
+              <w:rPr>
+                <w:sz w:val="20"/>
+              </w:rPr>
+              <w:t xml:space="preserve">. Provided new diagram representing current configuration. </w:t>
+            </w:r>
+          </w:p>
+        </w:tc>
+      </w:tr>
+      <w:tr>
+        <w:tc>
+          <w:tcPr>
+            <w:tcW w:w="1075" w:type="dxa"/>
+          </w:tcPr>
+          <w:p>
+            <w:pPr>
+              <w:rPr>
+                <w:sz w:val="20"/>
+              </w:rPr>
+            </w:pPr>
+            <w:r>
+              <w:rPr>
+                <w:sz w:val="20"/>
+              </w:rPr>
               <w:t>1</w:t>
             </w:r>
           </w:p>
@@ -446,9 +524,7 @@
       <w:pPr>
         <w:jc w:val="both"/>
       </w:pPr>
-      <w:bookmarkStart w:id="0" w:name="_GoBack"/>
-    </w:p>
-    <w:bookmarkEnd w:id="0"/>
+    </w:p>
     <w:p>
       <w:pPr>
         <w:pStyle w:val="Heading2"/>
@@ -566,19 +642,6 @@
           <w:numId w:val="1"/>
         </w:numPr>
         <w:jc w:val="both"/>
-      </w:pPr>
-      <w:r>
-        <w:t>F</w:t>
-      </w:r>
-      <w:r>
-        <w:t>irewall access control (iptables) distributed across both the physical machines and the virtual machines proved to be an obstacle which both the Subaru CDM and the PFS instrument team found difficult to work with</w:t>
-      </w:r>
-      <w:r>
-        <w:t xml:space="preserve">. </w:t>
-      </w:r>
-    </w:p>
-    <w:p>
-      <w:pPr>
         <w:rPr>
           <w:rFonts w:asciiTheme="majorHAnsi" w:eastAsiaTheme="majorEastAsia" w:hAnsiTheme="majorHAnsi" w:cstheme="majorBidi"/>
           <w:color w:val="2F5496" w:themeColor="accent1" w:themeShade="BF"/>
@@ -587,16 +650,37 @@
         </w:rPr>
       </w:pPr>
       <w:r>
-        <w:br w:type="page"/>
-      </w:r>
+        <w:lastRenderedPageBreak/>
+        <w:t>F</w:t>
+      </w:r>
+      <w:r>
+        <w:t>irewall access control (iptables) distributed across both the physical machines and the virtual machines proved to be an obstacle which both the Subaru CDM and the PFS instrument team found difficult to work with</w:t>
+      </w:r>
+      <w:r>
+        <w:t>.</w:t>
+      </w:r>
+    </w:p>
+    <w:p>
+      <w:pPr>
+        <w:pStyle w:val="ListParagraph"/>
+        <w:jc w:val="both"/>
+        <w:rPr>
+          <w:rFonts w:asciiTheme="majorHAnsi" w:eastAsiaTheme="majorEastAsia" w:hAnsiTheme="majorHAnsi" w:cstheme="majorBidi"/>
+          <w:color w:val="2F5496" w:themeColor="accent1" w:themeShade="BF"/>
+          <w:sz w:val="26"/>
+          <w:szCs w:val="26"/>
+        </w:rPr>
+      </w:pPr>
     </w:p>
     <w:p>
       <w:pPr>
         <w:pStyle w:val="Heading2"/>
       </w:pPr>
       <w:r>
-        <w:lastRenderedPageBreak/>
-        <w:t>Current Hardware Configuration</w:t>
+        <w:t>September 2018</w:t>
+      </w:r>
+      <w:r>
+        <w:t xml:space="preserve"> Hardware Configuration</w:t>
       </w:r>
     </w:p>
     <w:p/>
@@ -632,7 +716,10 @@
         <w:fldChar w:fldCharType="end"/>
       </w:r>
       <w:r>
-        <w:t xml:space="preserve"> shows the current configuration, valid from 2018-04-23 onwards.</w:t>
+        <w:t xml:space="preserve"> shows the </w:t>
+      </w:r>
+      <w:r>
+        <w:t>configuration that will be in place for the MCS tests in September 2018.</w:t>
       </w:r>
       <w:r>
         <w:t xml:space="preserve"> </w:t>
@@ -641,17 +728,19 @@
     <w:p/>
     <w:p>
       <w:pPr>
-        <w:keepNext/>
-      </w:pPr>
+        <w:pStyle w:val="Caption"/>
+      </w:pPr>
+      <w:bookmarkStart w:id="1" w:name="_Ref517787199"/>
+      <w:bookmarkStart w:id="2" w:name="_Ref517787186"/>
       <w:r>
         <w:rPr>
           <w:noProof/>
         </w:rPr>
         <w:drawing>
-          <wp:inline distT="0" distB="0" distL="0" distR="0" wp14:anchorId="260F4E6C" wp14:editId="45569CD2">
+          <wp:inline distT="0" distB="0" distL="0" distR="0" wp14:anchorId="64479C45" wp14:editId="4FADA21B">
             <wp:extent cx="5943600" cy="3343275"/>
             <wp:effectExtent l="0" t="0" r="0" b="0"/>
-            <wp:docPr id="2" name="Picture 2"/>
+            <wp:docPr id="1" name="Picture 1"/>
             <wp:cNvGraphicFramePr>
               <a:graphicFrameLocks xmlns:a="http://schemas.openxmlformats.org/drawingml/2006/main" noChangeAspect="1"/>
             </wp:cNvGraphicFramePr>
@@ -659,7 +748,7 @@
               <a:graphicData uri="http://schemas.openxmlformats.org/drawingml/2006/picture">
                 <pic:pic xmlns:pic="http://schemas.openxmlformats.org/drawingml/2006/picture">
                   <pic:nvPicPr>
-                    <pic:cNvPr id="2" name="PfsIcsMhsHardwareConfigCurrent-20180626.pdf"/>
+                    <pic:cNvPr id="1" name="PfsIcsMhsHardwareConfig.pdf"/>
                     <pic:cNvPicPr/>
                   </pic:nvPicPr>
                   <pic:blipFill>
@@ -689,13 +778,6 @@
           </wp:inline>
         </w:drawing>
       </w:r>
-    </w:p>
-    <w:p>
-      <w:pPr>
-        <w:pStyle w:val="Caption"/>
-      </w:pPr>
-      <w:bookmarkStart w:id="1" w:name="_Ref517787199"/>
-      <w:bookmarkStart w:id="2" w:name="_Ref517787186"/>
       <w:r>
         <w:t xml:space="preserve">Figure </w:t>
       </w:r>

</xml_diff>